<commit_message>
finished basics of rReact
includes export / importying of code to make code look more clean.
map the array so that we can call them dynamically
Basic event handeling.
</commit_message>
<xml_diff>
--- a/Notes/02. Set Up for React Js.docx
+++ b/Notes/02. Set Up for React Js.docx
@@ -50,14 +50,12 @@
         <w:jc w:val="left"/>
         <w:rPr/>
       </w:pPr>
-      <w:hyperlink r:id="rId3">
-        <w:r>
-          <w:rPr>
-            <w:rStyle w:val="InternetLink"/>
-          </w:rPr>
-          <w:t>https://nodejs.org/en/download/</w:t>
-        </w:r>
-      </w:hyperlink>
+      <w:r>
+        <w:rPr>
+          <w:rStyle w:val="InternetLink"/>
+        </w:rPr>
+        <w:t>https://nodejs.org/en/download/</w:t>
+      </w:r>
     </w:p>
     <w:p>
       <w:pPr>
@@ -83,72 +81,63 @@
       </w:r>
       <w:r>
         <w:rPr/>
-        <w:t>np</w:t>
-      </w:r>
-      <w:r>
-        <w:rPr/>
-        <w:t>x</w:t>
-      </w:r>
-      <w:r>
-        <w:rPr/>
-        <w:t xml:space="preserve"> i -</w:t>
-      </w:r>
-      <w:r>
-        <w:rPr>
-          <w:strike w:val="false"/>
-          <w:dstrike w:val="false"/>
-        </w:rPr>
-        <w:t>g create-react-app’</w:t>
-      </w:r>
-    </w:p>
-    <w:p>
-      <w:pPr>
-        <w:pStyle w:val="Normal"/>
-        <w:bidi w:val="0"/>
-        <w:jc w:val="left"/>
-        <w:rPr>
-          <w:strike w:val="false"/>
-          <w:dstrike w:val="false"/>
-        </w:rPr>
-      </w:pPr>
-      <w:r>
-        <w:rPr/>
-      </w:r>
-    </w:p>
-    <w:p>
-      <w:pPr>
-        <w:pStyle w:val="Normal"/>
-        <w:bidi w:val="0"/>
-        <w:jc w:val="left"/>
-        <w:rPr/>
-      </w:pPr>
-      <w:r>
-        <w:rPr>
-          <w:strike w:val="false"/>
-          <w:dstrike w:val="false"/>
-        </w:rPr>
-        <w:t>i</w:t>
-      </w:r>
-      <w:r>
-        <w:rPr>
-          <w:strike w:val="false"/>
-          <w:dstrike w:val="false"/>
-        </w:rPr>
-        <w:t>nstall a code editor</w:t>
-      </w:r>
-    </w:p>
-    <w:p>
-      <w:pPr>
-        <w:pStyle w:val="Normal"/>
-        <w:bidi w:val="0"/>
-        <w:jc w:val="left"/>
-        <w:rPr>
-          <w:strike w:val="false"/>
-          <w:dstrike w:val="false"/>
-        </w:rPr>
-      </w:pPr>
-      <w:r>
-        <w:rPr/>
+        <w:t>npx</w:t>
+      </w:r>
+      <w:r>
+        <w:rPr>
+          <w:strike w:val="false"/>
+          <w:dstrike w:val="false"/>
+        </w:rPr>
+        <w:t xml:space="preserve"> create-react-app’</w:t>
+      </w:r>
+    </w:p>
+    <w:p>
+      <w:pPr>
+        <w:pStyle w:val="Normal"/>
+        <w:bidi w:val="0"/>
+        <w:jc w:val="left"/>
+        <w:rPr>
+          <w:strike w:val="false"/>
+          <w:dstrike w:val="false"/>
+        </w:rPr>
+      </w:pPr>
+      <w:r>
+        <w:rPr>
+          <w:strike w:val="false"/>
+          <w:dstrike w:val="false"/>
+        </w:rPr>
+      </w:r>
+    </w:p>
+    <w:p>
+      <w:pPr>
+        <w:pStyle w:val="Normal"/>
+        <w:bidi w:val="0"/>
+        <w:jc w:val="left"/>
+        <w:rPr/>
+      </w:pPr>
+      <w:r>
+        <w:rPr>
+          <w:strike w:val="false"/>
+          <w:dstrike w:val="false"/>
+        </w:rPr>
+        <w:t>install a code editor</w:t>
+      </w:r>
+    </w:p>
+    <w:p>
+      <w:pPr>
+        <w:pStyle w:val="Normal"/>
+        <w:bidi w:val="0"/>
+        <w:jc w:val="left"/>
+        <w:rPr>
+          <w:strike w:val="false"/>
+          <w:dstrike w:val="false"/>
+        </w:rPr>
+      </w:pPr>
+      <w:r>
+        <w:rPr>
+          <w:strike w:val="false"/>
+          <w:dstrike w:val="false"/>
+        </w:rPr>
       </w:r>
     </w:p>
     <w:p>
@@ -177,12 +166,19 @@
         </w:rPr>
       </w:pPr>
       <w:r>
-        <w:rPr/>
+        <w:rPr>
+          <w:strike w:val="false"/>
+          <w:dstrike w:val="false"/>
+        </w:rPr>
       </w:r>
     </w:p>
     <w:p>
       <w:pPr>
         <w:pStyle w:val="Heading3"/>
+        <w:numPr>
+          <w:ilvl w:val="2"/>
+          <w:numId w:val="2"/>
+        </w:numPr>
         <w:bidi w:val="0"/>
         <w:jc w:val="left"/>
         <w:rPr/>
@@ -203,21 +199,27 @@
         </w:rPr>
       </w:pPr>
       <w:r>
-        <w:rPr/>
-      </w:r>
-    </w:p>
-    <w:p>
-      <w:pPr>
-        <w:pStyle w:val="Normal"/>
-        <w:bidi w:val="0"/>
-        <w:jc w:val="left"/>
-        <w:rPr>
-          <w:strike w:val="false"/>
-          <w:dstrike w:val="false"/>
-        </w:rPr>
-      </w:pPr>
-      <w:r>
-        <w:rPr/>
+        <w:rPr>
+          <w:strike w:val="false"/>
+          <w:dstrike w:val="false"/>
+        </w:rPr>
+      </w:r>
+    </w:p>
+    <w:p>
+      <w:pPr>
+        <w:pStyle w:val="Normal"/>
+        <w:bidi w:val="0"/>
+        <w:jc w:val="left"/>
+        <w:rPr>
+          <w:strike w:val="false"/>
+          <w:dstrike w:val="false"/>
+        </w:rPr>
+      </w:pPr>
+      <w:r>
+        <w:rPr>
+          <w:strike w:val="false"/>
+          <w:dstrike w:val="false"/>
+        </w:rPr>
       </w:r>
     </w:p>
     <w:p>
@@ -246,7 +248,10 @@
         </w:rPr>
       </w:pPr>
       <w:r>
-        <w:rPr/>
+        <w:rPr>
+          <w:strike w:val="false"/>
+          <w:dstrike w:val="false"/>
+        </w:rPr>
       </w:r>
     </w:p>
     <w:p>
@@ -275,7 +280,10 @@
         </w:rPr>
       </w:pPr>
       <w:r>
-        <w:rPr/>
+        <w:rPr>
+          <w:strike w:val="false"/>
+          <w:dstrike w:val="false"/>
+        </w:rPr>
       </w:r>
     </w:p>
     <w:p>
@@ -349,21 +357,27 @@
         </w:rPr>
       </w:pPr>
       <w:r>
-        <w:rPr/>
-      </w:r>
-    </w:p>
-    <w:p>
-      <w:pPr>
-        <w:pStyle w:val="Normal"/>
-        <w:bidi w:val="0"/>
-        <w:jc w:val="left"/>
-        <w:rPr>
-          <w:strike w:val="false"/>
-          <w:dstrike w:val="false"/>
-        </w:rPr>
-      </w:pPr>
-      <w:r>
-        <w:rPr/>
+        <w:rPr>
+          <w:strike w:val="false"/>
+          <w:dstrike w:val="false"/>
+        </w:rPr>
+      </w:r>
+    </w:p>
+    <w:p>
+      <w:pPr>
+        <w:pStyle w:val="Normal"/>
+        <w:bidi w:val="0"/>
+        <w:jc w:val="left"/>
+        <w:rPr>
+          <w:strike w:val="false"/>
+          <w:dstrike w:val="false"/>
+        </w:rPr>
+      </w:pPr>
+      <w:r>
+        <w:rPr>
+          <w:strike w:val="false"/>
+          <w:dstrike w:val="false"/>
+        </w:rPr>
       </w:r>
     </w:p>
     <w:p>
@@ -387,6 +401,7 @@
       <w:pgNumType w:fmt="decimal"/>
       <w:formProt w:val="false"/>
       <w:textDirection w:val="lrTb"/>
+      <w:docGrid w:type="default" w:linePitch="100" w:charSpace="0"/>
     </w:sectPr>
   </w:body>
 </w:document>
@@ -487,8 +502,103 @@
       </w:pPr>
     </w:lvl>
   </w:abstractNum>
+  <w:abstractNum w:abstractNumId="2">
+    <w:lvl w:ilvl="0">
+      <w:start w:val="1"/>
+      <w:numFmt w:val="none"/>
+      <w:suff w:val="nothing"/>
+      <w:lvlText w:val=""/>
+      <w:lvlJc w:val="left"/>
+      <w:pPr>
+        <w:ind w:left="0" w:hanging="0"/>
+      </w:pPr>
+    </w:lvl>
+    <w:lvl w:ilvl="1">
+      <w:start w:val="1"/>
+      <w:numFmt w:val="none"/>
+      <w:suff w:val="nothing"/>
+      <w:lvlText w:val=""/>
+      <w:lvlJc w:val="left"/>
+      <w:pPr>
+        <w:ind w:left="0" w:hanging="0"/>
+      </w:pPr>
+    </w:lvl>
+    <w:lvl w:ilvl="2">
+      <w:start w:val="1"/>
+      <w:numFmt w:val="none"/>
+      <w:suff w:val="nothing"/>
+      <w:lvlText w:val=""/>
+      <w:lvlJc w:val="left"/>
+      <w:pPr>
+        <w:ind w:left="0" w:hanging="0"/>
+      </w:pPr>
+    </w:lvl>
+    <w:lvl w:ilvl="3">
+      <w:start w:val="1"/>
+      <w:numFmt w:val="none"/>
+      <w:suff w:val="nothing"/>
+      <w:lvlText w:val=""/>
+      <w:lvlJc w:val="left"/>
+      <w:pPr>
+        <w:ind w:left="0" w:hanging="0"/>
+      </w:pPr>
+    </w:lvl>
+    <w:lvl w:ilvl="4">
+      <w:start w:val="1"/>
+      <w:numFmt w:val="none"/>
+      <w:suff w:val="nothing"/>
+      <w:lvlText w:val=""/>
+      <w:lvlJc w:val="left"/>
+      <w:pPr>
+        <w:ind w:left="0" w:hanging="0"/>
+      </w:pPr>
+    </w:lvl>
+    <w:lvl w:ilvl="5">
+      <w:start w:val="1"/>
+      <w:numFmt w:val="none"/>
+      <w:suff w:val="nothing"/>
+      <w:lvlText w:val=""/>
+      <w:lvlJc w:val="left"/>
+      <w:pPr>
+        <w:ind w:left="0" w:hanging="0"/>
+      </w:pPr>
+    </w:lvl>
+    <w:lvl w:ilvl="6">
+      <w:start w:val="1"/>
+      <w:numFmt w:val="none"/>
+      <w:suff w:val="nothing"/>
+      <w:lvlText w:val=""/>
+      <w:lvlJc w:val="left"/>
+      <w:pPr>
+        <w:ind w:left="0" w:hanging="0"/>
+      </w:pPr>
+    </w:lvl>
+    <w:lvl w:ilvl="7">
+      <w:start w:val="1"/>
+      <w:numFmt w:val="none"/>
+      <w:suff w:val="nothing"/>
+      <w:lvlText w:val=""/>
+      <w:lvlJc w:val="left"/>
+      <w:pPr>
+        <w:ind w:left="0" w:hanging="0"/>
+      </w:pPr>
+    </w:lvl>
+    <w:lvl w:ilvl="8">
+      <w:start w:val="1"/>
+      <w:numFmt w:val="none"/>
+      <w:suff w:val="nothing"/>
+      <w:lvlText w:val=""/>
+      <w:lvlJc w:val="left"/>
+      <w:pPr>
+        <w:ind w:left="0" w:hanging="0"/>
+      </w:pPr>
+    </w:lvl>
+  </w:abstractNum>
   <w:num w:numId="1">
     <w:abstractNumId w:val="1"/>
+  </w:num>
+  <w:num w:numId="2">
+    <w:abstractNumId w:val="2"/>
   </w:num>
 </w:numbering>
 </file>
@@ -500,14 +610,12 @@
       <w:rPr>
         <w:rFonts w:ascii="Liberation Serif" w:hAnsi="Liberation Serif" w:eastAsia="ＭＳ ゴシック" w:cs="Arial"/>
         <w:kern w:val="2"/>
-        <w:sz w:val="24"/>
         <w:szCs w:val="24"/>
         <w:lang w:val="en-US" w:eastAsia="ja-JP" w:bidi="hi-IN"/>
       </w:rPr>
     </w:rPrDefault>
     <w:pPrDefault>
       <w:pPr>
-        <w:widowControl/>
         <w:suppressAutoHyphens w:val="true"/>
       </w:pPr>
     </w:pPrDefault>
@@ -517,7 +625,10 @@
     <w:qFormat/>
     <w:pPr>
       <w:widowControl/>
+      <w:suppressAutoHyphens w:val="true"/>
       <w:bidi w:val="0"/>
+      <w:spacing w:before="0" w:after="0"/>
+      <w:jc w:val="left"/>
     </w:pPr>
     <w:rPr>
       <w:rFonts w:ascii="Liberation Serif" w:hAnsi="Liberation Serif" w:eastAsia="ＭＳ ゴシック" w:cs="Arial"/>

</xml_diff>